<commit_message>
made corrections to project proposal
</commit_message>
<xml_diff>
--- a/project proposal.docx
+++ b/project proposal.docx
@@ -156,7 +156,11 @@
           <w:tcPr>
             <w:tcW w:w="3117" w:type="dxa"/>
           </w:tcPr>
-          <w:p/>
+          <w:p>
+            <w:r>
+              <w:t>Leader</w:t>
+            </w:r>
+          </w:p>
         </w:tc>
       </w:tr>
       <w:tr>
@@ -184,7 +188,11 @@
           <w:tcPr>
             <w:tcW w:w="3117" w:type="dxa"/>
           </w:tcPr>
-          <w:p/>
+          <w:p>
+            <w:r>
+              <w:t>Member</w:t>
+            </w:r>
+          </w:p>
         </w:tc>
       </w:tr>
       <w:tr>
@@ -208,7 +216,10 @@
         </w:tc>
       </w:tr>
     </w:tbl>
-    <w:p/>
+    <w:p>
+      <w:bookmarkStart w:id="0" w:name="_GoBack"/>
+      <w:bookmarkEnd w:id="0"/>
+    </w:p>
     <w:p>
       <w:r>
         <w:t xml:space="preserve">3) </w:t>
@@ -247,7 +258,7 @@
         </w:numPr>
       </w:pPr>
       <w:r>
-        <w:t>Have some built in images to manipulate</w:t>
+        <w:t>The minimum manipulations available will be to change to wallpaper</w:t>
       </w:r>
     </w:p>
     <w:p>
@@ -259,18 +270,6 @@
         </w:numPr>
       </w:pPr>
       <w:r>
-        <w:t>The minimum manipulations available will be to change to wallpaper</w:t>
-      </w:r>
-    </w:p>
-    <w:p>
-      <w:pPr>
-        <w:pStyle w:val="ListParagraph"/>
-        <w:numPr>
-          <w:ilvl w:val="0"/>
-          <w:numId w:val="1"/>
-        </w:numPr>
-      </w:pPr>
-      <w:r>
         <w:t>Use masks to implement better manipulation of textures (which will be the only manipulation available)</w:t>
       </w:r>
     </w:p>
@@ -407,17 +406,18 @@
       </w:pPr>
       <w:proofErr w:type="spellStart"/>
       <w:r>
-        <w:t>numpy</w:t>
+        <w:t>N</w:t>
+      </w:r>
+      <w:r>
+        <w:t>umpy</w:t>
       </w:r>
       <w:proofErr w:type="spellEnd"/>
       <w:r>
         <w:t xml:space="preserve">, cv2, some library for </w:t>
       </w:r>
-      <w:proofErr w:type="spellStart"/>
-      <w:r>
-        <w:t>gui</w:t>
-      </w:r>
-      <w:proofErr w:type="spellEnd"/>
+      <w:r>
+        <w:t>GUI</w:t>
+      </w:r>
       <w:r>
         <w:t xml:space="preserve"> (probably </w:t>
       </w:r>
@@ -451,25 +451,7 @@
         </w:numPr>
       </w:pPr>
       <w:r>
-        <w:t xml:space="preserve">May need other libraries or find algorithms to help with this as </w:t>
-      </w:r>
-      <w:r>
-        <w:t>we</w:t>
-      </w:r>
-      <w:r>
-        <w:t xml:space="preserve"> actually do the project</w:t>
-      </w:r>
-    </w:p>
-    <w:p>
-      <w:pPr>
-        <w:pStyle w:val="ListParagraph"/>
-        <w:numPr>
-          <w:ilvl w:val="0"/>
-          <w:numId w:val="3"/>
-        </w:numPr>
-      </w:pPr>
-      <w:r>
-        <w:t>Possibly Math library</w:t>
+        <w:t>Math library</w:t>
       </w:r>
     </w:p>
     <w:p/>
@@ -486,10 +468,7 @@
         <w:t>Don’t think so.</w:t>
       </w:r>
     </w:p>
-    <w:p>
-      <w:bookmarkStart w:id="0" w:name="_GoBack"/>
-      <w:bookmarkEnd w:id="0"/>
-    </w:p>
+    <w:p/>
     <w:sectPr>
       <w:pgSz w:w="12240" w:h="15840"/>
       <w:pgMar w:top="1440" w:right="1440" w:bottom="1440" w:left="1440" w:header="720" w:footer="720" w:gutter="0"/>

</xml_diff>